<commit_message>
10th week second day
</commit_message>
<xml_diff>
--- a/08072019KaungPyaeSoneTun.docx
+++ b/08072019KaungPyaeSoneTun.docx
@@ -50,25 +50,7 @@
           <w:sz w:val="24"/>
           <w:szCs w:val="24"/>
         </w:rPr>
-        <w:t xml:space="preserve">The purpose of this form is to maintain a brief memo of student’s progress and supervisor reviews. The supervisor who monitors the student's performance during this period should fill out the form and mail this form to the UCSY supervisor or place it in a sealed </w:t>
-      </w:r>
-      <w:proofErr w:type="spellStart"/>
-      <w:r>
-        <w:rPr>
-          <w:rFonts w:ascii="Arial" w:hAnsi="Arial" w:cs="Arial"/>
-          <w:sz w:val="24"/>
-          <w:szCs w:val="24"/>
-        </w:rPr>
-        <w:t>enveloped</w:t>
-      </w:r>
-      <w:proofErr w:type="spellEnd"/>
-      <w:r>
-        <w:rPr>
-          <w:rFonts w:ascii="Arial" w:hAnsi="Arial" w:cs="Arial"/>
-          <w:sz w:val="24"/>
-          <w:szCs w:val="24"/>
-        </w:rPr>
-        <w:t xml:space="preserve"> and give it to the student to bring it back to the UCSY.   </w:t>
+        <w:t xml:space="preserve">The purpose of this form is to maintain a brief memo of student’s progress and supervisor reviews. The supervisor who monitors the student's performance during this period should fill out the form and mail this form to the UCSY supervisor or place it in a sealed enveloped and give it to the student to bring it back to the UCSY.   </w:t>
       </w:r>
     </w:p>
     <w:p>
@@ -97,23 +79,13 @@
         </w:rPr>
         <w:t xml:space="preserve">Company/Organization Name:  </w:t>
       </w:r>
-      <w:proofErr w:type="spellStart"/>
-      <w:r>
-        <w:rPr>
-          <w:rFonts w:ascii="Arial" w:hAnsi="Arial" w:cs="Arial"/>
-          <w:sz w:val="24"/>
-          <w:szCs w:val="24"/>
-        </w:rPr>
-        <w:t>BizLeap</w:t>
-      </w:r>
-      <w:proofErr w:type="spellEnd"/>
-      <w:r>
-        <w:rPr>
-          <w:rFonts w:ascii="Arial" w:hAnsi="Arial" w:cs="Arial"/>
-          <w:sz w:val="24"/>
-          <w:szCs w:val="24"/>
-        </w:rPr>
-        <w:t xml:space="preserve"> Technology</w:t>
+      <w:r>
+        <w:rPr>
+          <w:rFonts w:ascii="Arial" w:hAnsi="Arial" w:cs="Arial"/>
+          <w:sz w:val="24"/>
+          <w:szCs w:val="24"/>
+        </w:rPr>
+        <w:t>BizLeap Technology</w:t>
       </w:r>
     </w:p>
     <w:p>
@@ -147,72 +119,8 @@
           <w:sz w:val="24"/>
           <w:szCs w:val="24"/>
         </w:rPr>
-        <w:t xml:space="preserve">Mg </w:t>
-      </w:r>
-      <w:proofErr w:type="spellStart"/>
-      <w:r>
-        <w:rPr>
-          <w:rFonts w:ascii="Arial" w:hAnsi="Arial" w:cs="Arial"/>
-          <w:sz w:val="24"/>
-          <w:szCs w:val="24"/>
-        </w:rPr>
-        <w:t>Kaung</w:t>
-      </w:r>
-      <w:proofErr w:type="spellEnd"/>
-      <w:r>
-        <w:rPr>
-          <w:rFonts w:ascii="Arial" w:hAnsi="Arial" w:cs="Arial"/>
-          <w:sz w:val="24"/>
-          <w:szCs w:val="24"/>
-        </w:rPr>
-        <w:t xml:space="preserve"> </w:t>
-      </w:r>
-      <w:proofErr w:type="spellStart"/>
-      <w:r>
-        <w:rPr>
-          <w:rFonts w:ascii="Arial" w:hAnsi="Arial" w:cs="Arial"/>
-          <w:sz w:val="24"/>
-          <w:szCs w:val="24"/>
-        </w:rPr>
-        <w:t>Pyae</w:t>
-      </w:r>
-      <w:proofErr w:type="spellEnd"/>
-      <w:r>
-        <w:rPr>
-          <w:rFonts w:ascii="Arial" w:hAnsi="Arial" w:cs="Arial"/>
-          <w:sz w:val="24"/>
-          <w:szCs w:val="24"/>
-        </w:rPr>
-        <w:t xml:space="preserve"> </w:t>
-      </w:r>
-      <w:proofErr w:type="spellStart"/>
-      <w:r>
-        <w:rPr>
-          <w:rFonts w:ascii="Arial" w:hAnsi="Arial" w:cs="Arial"/>
-          <w:sz w:val="24"/>
-          <w:szCs w:val="24"/>
-        </w:rPr>
-        <w:t>Sone</w:t>
-      </w:r>
-      <w:proofErr w:type="spellEnd"/>
-      <w:r>
-        <w:rPr>
-          <w:rFonts w:ascii="Arial" w:hAnsi="Arial" w:cs="Arial"/>
-          <w:sz w:val="24"/>
-          <w:szCs w:val="24"/>
-        </w:rPr>
-        <w:t xml:space="preserve"> </w:t>
-      </w:r>
-      <w:proofErr w:type="spellStart"/>
-      <w:r>
-        <w:rPr>
-          <w:rFonts w:ascii="Arial" w:hAnsi="Arial" w:cs="Arial"/>
-          <w:sz w:val="24"/>
-          <w:szCs w:val="24"/>
-        </w:rPr>
-        <w:t>Tun</w:t>
-      </w:r>
-      <w:proofErr w:type="spellEnd"/>
+        <w:t>Mg Kaung Pyae Sone Tun</w:t>
+      </w:r>
       <w:r>
         <w:rPr>
           <w:rFonts w:ascii="Arial" w:hAnsi="Arial" w:cs="Arial"/>
@@ -655,7 +563,7 @@
                 <w:b/>
                 <w:bCs/>
               </w:rPr>
-              <w:t>1.Java Assignment (Custom Circular Queue)</w:t>
+              <w:t xml:space="preserve">1.Java Assignment </w:t>
             </w:r>
           </w:p>
           <w:p>
@@ -674,23 +582,13 @@
               </w:rPr>
               <w:t xml:space="preserve">2. </w:t>
             </w:r>
-            <w:proofErr w:type="spellStart"/>
-            <w:r>
-              <w:rPr>
-                <w:rFonts w:ascii="Arial" w:hAnsi="Arial" w:cs="Arial"/>
-                <w:b/>
-                <w:bCs/>
-              </w:rPr>
-              <w:t>Bizleap</w:t>
-            </w:r>
-            <w:proofErr w:type="spellEnd"/>
-            <w:r>
-              <w:rPr>
-                <w:rFonts w:ascii="Arial" w:hAnsi="Arial" w:cs="Arial"/>
-                <w:b/>
-                <w:bCs/>
-              </w:rPr>
-              <w:t>-HR Testing</w:t>
+            <w:r>
+              <w:rPr>
+                <w:rFonts w:ascii="Arial" w:hAnsi="Arial" w:cs="Arial"/>
+                <w:b/>
+                <w:bCs/>
+              </w:rPr>
+              <w:t>Bizleap-HR Testing</w:t>
             </w:r>
           </w:p>
           <w:p>
@@ -709,8 +607,6 @@
               </w:rPr>
               <w:t>3.Free Code Camp Training</w:t>
             </w:r>
-            <w:bookmarkStart w:id="0" w:name="_GoBack"/>
-            <w:bookmarkEnd w:id="0"/>
           </w:p>
         </w:tc>
         <w:tc>
@@ -792,6 +688,14 @@
                 <w:bCs/>
               </w:rPr>
             </w:pPr>
+            <w:r>
+              <w:rPr>
+                <w:rFonts w:ascii="Arial" w:hAnsi="Arial" w:cs="Arial"/>
+                <w:b/>
+                <w:bCs/>
+              </w:rPr>
+              <w:t>9.7.2019</w:t>
+            </w:r>
           </w:p>
         </w:tc>
         <w:tc>
@@ -806,6 +710,48 @@
                 <w:bCs/>
               </w:rPr>
             </w:pPr>
+            <w:r>
+              <w:rPr>
+                <w:rFonts w:ascii="Arial" w:hAnsi="Arial" w:cs="Arial"/>
+                <w:b/>
+                <w:bCs/>
+              </w:rPr>
+              <w:t xml:space="preserve">1.Java Assignment </w:t>
+            </w:r>
+          </w:p>
+          <w:p>
+            <w:pPr>
+              <w:rPr>
+                <w:rFonts w:ascii="Arial" w:hAnsi="Arial" w:cs="Arial"/>
+                <w:b/>
+                <w:bCs/>
+              </w:rPr>
+            </w:pPr>
+            <w:r>
+              <w:rPr>
+                <w:rFonts w:ascii="Arial" w:hAnsi="Arial" w:cs="Arial"/>
+                <w:b/>
+                <w:bCs/>
+              </w:rPr>
+              <w:t>2.Code Review</w:t>
+            </w:r>
+          </w:p>
+          <w:p>
+            <w:pPr>
+              <w:rPr>
+                <w:rFonts w:ascii="Arial" w:hAnsi="Arial" w:cs="Arial"/>
+                <w:b/>
+                <w:bCs/>
+              </w:rPr>
+            </w:pPr>
+            <w:r>
+              <w:rPr>
+                <w:rFonts w:ascii="Arial" w:hAnsi="Arial" w:cs="Arial"/>
+                <w:b/>
+                <w:bCs/>
+              </w:rPr>
+              <w:t>3.Knowledge sharing for customer support</w:t>
+            </w:r>
           </w:p>
         </w:tc>
         <w:tc>
@@ -821,6 +767,16 @@
                 <w:bCs/>
               </w:rPr>
             </w:pPr>
+            <w:r>
+              <w:rPr>
+                <w:rFonts w:ascii="Arial" w:hAnsi="Arial" w:cs="Arial"/>
+                <w:b/>
+                <w:bCs/>
+              </w:rPr>
+              <w:t>Done</w:t>
+            </w:r>
+            <w:bookmarkStart w:id="0" w:name="_GoBack"/>
+            <w:bookmarkEnd w:id="0"/>
           </w:p>
         </w:tc>
         <w:tc>
@@ -1911,7 +1867,7 @@
   <a:extraClrSchemeLst/>
   <a:extLst>
     <a:ext uri="{05A4C25C-085E-4340-85A3-A5531E510DB2}">
-      <thm15:themeFamily xmlns="" xmlns:thm15="http://schemas.microsoft.com/office/thememl/2012/main" name="Office Theme" id="{62F939B6-93AF-4DB8-9C6B-D6C7DFDC589F}" vid="{4A3C46E8-61CC-4603-A589-7422A47A8E4A}"/>
+      <thm15:themeFamily xmlns:thm15="http://schemas.microsoft.com/office/thememl/2012/main" xmlns="" name="Office Theme" id="{62F939B6-93AF-4DB8-9C6B-D6C7DFDC589F}" vid="{4A3C46E8-61CC-4603-A589-7422A47A8E4A}"/>
     </a:ext>
   </a:extLst>
 </a:theme>
@@ -1922,7 +1878,7 @@
 </file>
 
 <file path=customXml/itemProps1.xml><?xml version="1.0" encoding="utf-8"?>
-<ds:datastoreItem xmlns:ds="http://schemas.openxmlformats.org/officeDocument/2006/customXml" ds:itemID="{0C1FB9B3-A2E7-4B1A-8F50-24CD73339765}">
+<ds:datastoreItem xmlns:ds="http://schemas.openxmlformats.org/officeDocument/2006/customXml" ds:itemID="{EA26C302-A206-48D7-B9D7-EE31643B05F2}">
   <ds:schemaRefs>
     <ds:schemaRef ds:uri="http://schemas.openxmlformats.org/officeDocument/2006/bibliography"/>
   </ds:schemaRefs>

</xml_diff>

<commit_message>
10th week fifth day
</commit_message>
<xml_diff>
--- a/08072019KaungPyaeSoneTun.docx
+++ b/08072019KaungPyaeSoneTun.docx
@@ -775,8 +775,6 @@
               </w:rPr>
               <w:t>Done</w:t>
             </w:r>
-            <w:bookmarkStart w:id="0" w:name="_GoBack"/>
-            <w:bookmarkEnd w:id="0"/>
           </w:p>
         </w:tc>
         <w:tc>
@@ -835,6 +833,14 @@
                 <w:bCs/>
               </w:rPr>
             </w:pPr>
+            <w:r>
+              <w:rPr>
+                <w:rFonts w:ascii="Arial" w:hAnsi="Arial" w:cs="Arial"/>
+                <w:b/>
+                <w:bCs/>
+              </w:rPr>
+              <w:t>10.7.2019</w:t>
+            </w:r>
           </w:p>
         </w:tc>
         <w:tc>
@@ -849,6 +855,14 @@
                 <w:bCs/>
               </w:rPr>
             </w:pPr>
+            <w:r>
+              <w:rPr>
+                <w:rFonts w:ascii="Arial" w:hAnsi="Arial" w:cs="Arial"/>
+                <w:b/>
+                <w:bCs/>
+              </w:rPr>
+              <w:t>1. Absent</w:t>
+            </w:r>
           </w:p>
         </w:tc>
         <w:tc>
@@ -864,6 +878,161 @@
                 <w:bCs/>
               </w:rPr>
             </w:pPr>
+            <w:r>
+              <w:rPr>
+                <w:rFonts w:ascii="Arial" w:hAnsi="Arial" w:cs="Arial"/>
+                <w:b/>
+                <w:bCs/>
+              </w:rPr>
+              <w:t>Done</w:t>
+            </w:r>
+          </w:p>
+        </w:tc>
+        <w:tc>
+          <w:tcPr>
+            <w:tcW w:w="1448" w:type="dxa"/>
+          </w:tcPr>
+          <w:p>
+            <w:pPr>
+              <w:jc w:val="center"/>
+              <w:rPr>
+                <w:rFonts w:ascii="Arial" w:hAnsi="Arial" w:cs="Arial"/>
+                <w:b/>
+                <w:bCs/>
+              </w:rPr>
+            </w:pPr>
+          </w:p>
+        </w:tc>
+      </w:tr>
+      <w:tr>
+        <w:trPr>
+          <w:trHeight w:val="849"/>
+        </w:trPr>
+        <w:tc>
+          <w:tcPr>
+            <w:tcW w:w="760" w:type="dxa"/>
+          </w:tcPr>
+          <w:p>
+            <w:pPr>
+              <w:jc w:val="center"/>
+              <w:rPr>
+                <w:rFonts w:ascii="Arial" w:hAnsi="Arial" w:cs="Arial"/>
+                <w:b/>
+                <w:bCs/>
+              </w:rPr>
+            </w:pPr>
+            <w:r>
+              <w:rPr>
+                <w:rFonts w:ascii="Arial" w:hAnsi="Arial" w:cs="Arial"/>
+                <w:b/>
+                <w:bCs/>
+              </w:rPr>
+              <w:t>5.</w:t>
+            </w:r>
+          </w:p>
+        </w:tc>
+        <w:tc>
+          <w:tcPr>
+            <w:tcW w:w="1645" w:type="dxa"/>
+          </w:tcPr>
+          <w:p>
+            <w:pPr>
+              <w:jc w:val="center"/>
+              <w:rPr>
+                <w:rFonts w:ascii="Arial" w:hAnsi="Arial" w:cs="Arial"/>
+                <w:b/>
+                <w:bCs/>
+              </w:rPr>
+            </w:pPr>
+            <w:r>
+              <w:rPr>
+                <w:rFonts w:ascii="Arial" w:hAnsi="Arial" w:cs="Arial"/>
+                <w:b/>
+                <w:bCs/>
+              </w:rPr>
+              <w:t>11.7.2019</w:t>
+            </w:r>
+          </w:p>
+        </w:tc>
+        <w:tc>
+          <w:tcPr>
+            <w:tcW w:w="3721" w:type="dxa"/>
+          </w:tcPr>
+          <w:p>
+            <w:pPr>
+              <w:rPr>
+                <w:rFonts w:ascii="Arial" w:hAnsi="Arial" w:cs="Arial"/>
+                <w:b/>
+                <w:bCs/>
+              </w:rPr>
+            </w:pPr>
+            <w:r>
+              <w:rPr>
+                <w:rFonts w:ascii="Arial" w:hAnsi="Arial" w:cs="Arial"/>
+                <w:b/>
+                <w:bCs/>
+              </w:rPr>
+              <w:t>1.Java Assignment</w:t>
+            </w:r>
+          </w:p>
+          <w:p>
+            <w:pPr>
+              <w:rPr>
+                <w:rFonts w:ascii="Arial" w:hAnsi="Arial" w:cs="Arial"/>
+                <w:b/>
+                <w:bCs/>
+              </w:rPr>
+            </w:pPr>
+            <w:r>
+              <w:rPr>
+                <w:rFonts w:ascii="Arial" w:hAnsi="Arial" w:cs="Arial"/>
+                <w:b/>
+                <w:bCs/>
+              </w:rPr>
+              <w:t>2. Code Review</w:t>
+            </w:r>
+          </w:p>
+          <w:p>
+            <w:pPr>
+              <w:rPr>
+                <w:rFonts w:ascii="Arial" w:hAnsi="Arial" w:cs="Arial"/>
+                <w:b/>
+                <w:bCs/>
+              </w:rPr>
+            </w:pPr>
+            <w:r>
+              <w:rPr>
+                <w:rFonts w:ascii="Arial" w:hAnsi="Arial" w:cs="Arial"/>
+                <w:b/>
+                <w:bCs/>
+              </w:rPr>
+              <w:t>3.Angular Usage</w:t>
+            </w:r>
+          </w:p>
+        </w:tc>
+        <w:tc>
+          <w:tcPr>
+            <w:tcW w:w="3069" w:type="dxa"/>
+          </w:tcPr>
+          <w:p>
+            <w:pPr>
+              <w:jc w:val="center"/>
+              <w:rPr>
+                <w:rFonts w:ascii="Arial" w:hAnsi="Arial" w:cs="Arial"/>
+                <w:b/>
+                <w:bCs/>
+              </w:rPr>
+            </w:pPr>
+            <w:r>
+              <w:rPr>
+                <w:rFonts w:ascii="Arial" w:hAnsi="Arial" w:cs="Arial"/>
+                <w:b/>
+                <w:bCs/>
+              </w:rPr>
+              <w:t>Done</w:t>
+            </w:r>
+            <w:bookmarkStart w:id="0" w:name="_GoBack"/>
+            <w:bookmarkEnd w:id="0"/>
           </w:p>
         </w:tc>
         <w:tc>
@@ -980,6 +1149,7 @@
           <w:sz w:val="24"/>
           <w:szCs w:val="24"/>
         </w:rPr>
+        <w:lastRenderedPageBreak/>
         <w:t>Supervisor Name</w:t>
       </w:r>
       <w:r>
@@ -1867,7 +2037,7 @@
   <a:extraClrSchemeLst/>
   <a:extLst>
     <a:ext uri="{05A4C25C-085E-4340-85A3-A5531E510DB2}">
-      <thm15:themeFamily xmlns:thm15="http://schemas.microsoft.com/office/thememl/2012/main" xmlns="" name="Office Theme" id="{62F939B6-93AF-4DB8-9C6B-D6C7DFDC589F}" vid="{4A3C46E8-61CC-4603-A589-7422A47A8E4A}"/>
+      <thm15:themeFamily xmlns="" xmlns:thm15="http://schemas.microsoft.com/office/thememl/2012/main" name="Office Theme" id="{62F939B6-93AF-4DB8-9C6B-D6C7DFDC589F}" vid="{4A3C46E8-61CC-4603-A589-7422A47A8E4A}"/>
     </a:ext>
   </a:extLst>
 </a:theme>
@@ -1878,7 +2048,7 @@
 </file>
 
 <file path=customXml/itemProps1.xml><?xml version="1.0" encoding="utf-8"?>
-<ds:datastoreItem xmlns:ds="http://schemas.openxmlformats.org/officeDocument/2006/customXml" ds:itemID="{EA26C302-A206-48D7-B9D7-EE31643B05F2}">
+<ds:datastoreItem xmlns:ds="http://schemas.openxmlformats.org/officeDocument/2006/customXml" ds:itemID="{DCAFCB05-6D7A-428B-ACD3-0253527B7B48}">
   <ds:schemaRefs>
     <ds:schemaRef ds:uri="http://schemas.openxmlformats.org/officeDocument/2006/bibliography"/>
   </ds:schemaRefs>

</xml_diff>

<commit_message>
10 week 5th day
</commit_message>
<xml_diff>
--- a/08072019KaungPyaeSoneTun.docx
+++ b/08072019KaungPyaeSoneTun.docx
@@ -1006,7 +1006,169 @@
                 <w:b/>
                 <w:bCs/>
               </w:rPr>
-              <w:t>3.Angular Usage</w:t>
+              <w:t>3.Thread Lecture</w:t>
+            </w:r>
+          </w:p>
+        </w:tc>
+        <w:tc>
+          <w:tcPr>
+            <w:tcW w:w="3069" w:type="dxa"/>
+          </w:tcPr>
+          <w:p>
+            <w:pPr>
+              <w:jc w:val="center"/>
+              <w:rPr>
+                <w:rFonts w:ascii="Arial" w:hAnsi="Arial" w:cs="Arial"/>
+                <w:b/>
+                <w:bCs/>
+              </w:rPr>
+            </w:pPr>
+            <w:r>
+              <w:rPr>
+                <w:rFonts w:ascii="Arial" w:hAnsi="Arial" w:cs="Arial"/>
+                <w:b/>
+                <w:bCs/>
+              </w:rPr>
+              <w:t>Done</w:t>
+            </w:r>
+          </w:p>
+        </w:tc>
+        <w:tc>
+          <w:tcPr>
+            <w:tcW w:w="1448" w:type="dxa"/>
+          </w:tcPr>
+          <w:p>
+            <w:pPr>
+              <w:jc w:val="center"/>
+              <w:rPr>
+                <w:rFonts w:ascii="Arial" w:hAnsi="Arial" w:cs="Arial"/>
+                <w:b/>
+                <w:bCs/>
+              </w:rPr>
+            </w:pPr>
+          </w:p>
+        </w:tc>
+      </w:tr>
+      <w:tr>
+        <w:trPr>
+          <w:trHeight w:val="849"/>
+        </w:trPr>
+        <w:tc>
+          <w:tcPr>
+            <w:tcW w:w="760" w:type="dxa"/>
+          </w:tcPr>
+          <w:p>
+            <w:pPr>
+              <w:jc w:val="center"/>
+              <w:rPr>
+                <w:rFonts w:ascii="Arial" w:hAnsi="Arial" w:cs="Arial"/>
+                <w:b/>
+                <w:bCs/>
+              </w:rPr>
+            </w:pPr>
+            <w:r>
+              <w:rPr>
+                <w:rFonts w:ascii="Arial" w:hAnsi="Arial" w:cs="Arial"/>
+                <w:b/>
+                <w:bCs/>
+              </w:rPr>
+              <w:t>6.</w:t>
+            </w:r>
+          </w:p>
+        </w:tc>
+        <w:tc>
+          <w:tcPr>
+            <w:tcW w:w="1645" w:type="dxa"/>
+          </w:tcPr>
+          <w:p>
+            <w:pPr>
+              <w:jc w:val="center"/>
+              <w:rPr>
+                <w:rFonts w:ascii="Arial" w:hAnsi="Arial" w:cs="Arial"/>
+                <w:b/>
+                <w:bCs/>
+              </w:rPr>
+            </w:pPr>
+            <w:r>
+              <w:rPr>
+                <w:rFonts w:ascii="Arial" w:hAnsi="Arial" w:cs="Arial"/>
+                <w:b/>
+                <w:bCs/>
+              </w:rPr>
+              <w:t>12.7.2019</w:t>
+            </w:r>
+          </w:p>
+        </w:tc>
+        <w:tc>
+          <w:tcPr>
+            <w:tcW w:w="3721" w:type="dxa"/>
+          </w:tcPr>
+          <w:p>
+            <w:pPr>
+              <w:rPr>
+                <w:rFonts w:ascii="Arial" w:hAnsi="Arial" w:cs="Arial"/>
+                <w:b/>
+                <w:bCs/>
+              </w:rPr>
+            </w:pPr>
+            <w:r>
+              <w:rPr>
+                <w:rFonts w:ascii="Arial" w:hAnsi="Arial" w:cs="Arial"/>
+                <w:b/>
+                <w:bCs/>
+              </w:rPr>
+              <w:t>1.Java Assignment Bizleap-hr-intern project</w:t>
+            </w:r>
+          </w:p>
+          <w:p>
+            <w:pPr>
+              <w:rPr>
+                <w:rFonts w:ascii="Arial" w:hAnsi="Arial" w:cs="Arial"/>
+                <w:b/>
+                <w:bCs/>
+              </w:rPr>
+            </w:pPr>
+            <w:r>
+              <w:rPr>
+                <w:rFonts w:ascii="Arial" w:hAnsi="Arial" w:cs="Arial"/>
+                <w:b/>
+                <w:bCs/>
+              </w:rPr>
+              <w:t>2.Code Review</w:t>
+            </w:r>
+          </w:p>
+          <w:p>
+            <w:pPr>
+              <w:rPr>
+                <w:rFonts w:ascii="Arial" w:hAnsi="Arial" w:cs="Arial"/>
+                <w:b/>
+                <w:bCs/>
+              </w:rPr>
+            </w:pPr>
+            <w:r>
+              <w:rPr>
+                <w:rFonts w:ascii="Arial" w:hAnsi="Arial" w:cs="Arial"/>
+                <w:b/>
+                <w:bCs/>
+              </w:rPr>
+              <w:t>3.Multi-Threading Coding</w:t>
+            </w:r>
+          </w:p>
+          <w:p>
+            <w:pPr>
+              <w:rPr>
+                <w:rFonts w:ascii="Arial" w:hAnsi="Arial" w:cs="Arial"/>
+                <w:b/>
+                <w:bCs/>
+              </w:rPr>
+            </w:pPr>
+            <w:r>
+              <w:rPr>
+                <w:rFonts w:ascii="Arial" w:hAnsi="Arial" w:cs="Arial"/>
+                <w:b/>
+                <w:bCs/>
+              </w:rPr>
+              <w:t>4.Project Coding</w:t>
             </w:r>
           </w:p>
         </w:tc>
@@ -1106,6 +1268,7 @@
           <w:sz w:val="28"/>
           <w:szCs w:val="28"/>
         </w:rPr>
+        <w:lastRenderedPageBreak/>
         <w:t xml:space="preserve">Supervisor’s Comment </w:t>
       </w:r>
     </w:p>
@@ -1149,7 +1312,6 @@
           <w:sz w:val="24"/>
           <w:szCs w:val="24"/>
         </w:rPr>
-        <w:lastRenderedPageBreak/>
         <w:t>Supervisor Name</w:t>
       </w:r>
       <w:r>
@@ -2037,7 +2199,7 @@
   <a:extraClrSchemeLst/>
   <a:extLst>
     <a:ext uri="{05A4C25C-085E-4340-85A3-A5531E510DB2}">
-      <thm15:themeFamily xmlns="" xmlns:thm15="http://schemas.microsoft.com/office/thememl/2012/main" name="Office Theme" id="{62F939B6-93AF-4DB8-9C6B-D6C7DFDC589F}" vid="{4A3C46E8-61CC-4603-A589-7422A47A8E4A}"/>
+      <thm15:themeFamily xmlns:thm15="http://schemas.microsoft.com/office/thememl/2012/main" xmlns="" name="Office Theme" id="{62F939B6-93AF-4DB8-9C6B-D6C7DFDC589F}" vid="{4A3C46E8-61CC-4603-A589-7422A47A8E4A}"/>
     </a:ext>
   </a:extLst>
 </a:theme>
@@ -2048,7 +2210,7 @@
 </file>
 
 <file path=customXml/itemProps1.xml><?xml version="1.0" encoding="utf-8"?>
-<ds:datastoreItem xmlns:ds="http://schemas.openxmlformats.org/officeDocument/2006/customXml" ds:itemID="{DCAFCB05-6D7A-428B-ACD3-0253527B7B48}">
+<ds:datastoreItem xmlns:ds="http://schemas.openxmlformats.org/officeDocument/2006/customXml" ds:itemID="{F2AC4D99-36B4-437B-91F9-C503C953EF98}">
   <ds:schemaRefs>
     <ds:schemaRef ds:uri="http://schemas.openxmlformats.org/officeDocument/2006/bibliography"/>
   </ds:schemaRefs>

</xml_diff>

<commit_message>
10th week 6th day
</commit_message>
<xml_diff>
--- a/08072019KaungPyaeSoneTun.docx
+++ b/08072019KaungPyaeSoneTun.docx
@@ -50,7 +50,25 @@
           <w:sz w:val="24"/>
           <w:szCs w:val="24"/>
         </w:rPr>
-        <w:t xml:space="preserve">The purpose of this form is to maintain a brief memo of student’s progress and supervisor reviews. The supervisor who monitors the student's performance during this period should fill out the form and mail this form to the UCSY supervisor or place it in a sealed enveloped and give it to the student to bring it back to the UCSY.   </w:t>
+        <w:t xml:space="preserve">The purpose of this form is to maintain a brief memo of student’s progress and supervisor reviews. The supervisor who monitors the student's performance during this period should fill out the form and mail this form to the UCSY supervisor or place it in a sealed </w:t>
+      </w:r>
+      <w:proofErr w:type="spellStart"/>
+      <w:r>
+        <w:rPr>
+          <w:rFonts w:ascii="Arial" w:hAnsi="Arial" w:cs="Arial"/>
+          <w:sz w:val="24"/>
+          <w:szCs w:val="24"/>
+        </w:rPr>
+        <w:t>enveloped</w:t>
+      </w:r>
+      <w:proofErr w:type="spellEnd"/>
+      <w:r>
+        <w:rPr>
+          <w:rFonts w:ascii="Arial" w:hAnsi="Arial" w:cs="Arial"/>
+          <w:sz w:val="24"/>
+          <w:szCs w:val="24"/>
+        </w:rPr>
+        <w:t xml:space="preserve"> and give it to the student to bring it back to the UCSY.   </w:t>
       </w:r>
     </w:p>
     <w:p>
@@ -79,13 +97,23 @@
         </w:rPr>
         <w:t xml:space="preserve">Company/Organization Name:  </w:t>
       </w:r>
-      <w:r>
-        <w:rPr>
-          <w:rFonts w:ascii="Arial" w:hAnsi="Arial" w:cs="Arial"/>
-          <w:sz w:val="24"/>
-          <w:szCs w:val="24"/>
-        </w:rPr>
-        <w:t>BizLeap Technology</w:t>
+      <w:proofErr w:type="spellStart"/>
+      <w:r>
+        <w:rPr>
+          <w:rFonts w:ascii="Arial" w:hAnsi="Arial" w:cs="Arial"/>
+          <w:sz w:val="24"/>
+          <w:szCs w:val="24"/>
+        </w:rPr>
+        <w:t>BizLeap</w:t>
+      </w:r>
+      <w:proofErr w:type="spellEnd"/>
+      <w:r>
+        <w:rPr>
+          <w:rFonts w:ascii="Arial" w:hAnsi="Arial" w:cs="Arial"/>
+          <w:sz w:val="24"/>
+          <w:szCs w:val="24"/>
+        </w:rPr>
+        <w:t xml:space="preserve"> Technology</w:t>
       </w:r>
     </w:p>
     <w:p>
@@ -119,8 +147,72 @@
           <w:sz w:val="24"/>
           <w:szCs w:val="24"/>
         </w:rPr>
-        <w:t>Mg Kaung Pyae Sone Tun</w:t>
-      </w:r>
+        <w:t xml:space="preserve">Mg </w:t>
+      </w:r>
+      <w:proofErr w:type="spellStart"/>
+      <w:r>
+        <w:rPr>
+          <w:rFonts w:ascii="Arial" w:hAnsi="Arial" w:cs="Arial"/>
+          <w:sz w:val="24"/>
+          <w:szCs w:val="24"/>
+        </w:rPr>
+        <w:t>Kaung</w:t>
+      </w:r>
+      <w:proofErr w:type="spellEnd"/>
+      <w:r>
+        <w:rPr>
+          <w:rFonts w:ascii="Arial" w:hAnsi="Arial" w:cs="Arial"/>
+          <w:sz w:val="24"/>
+          <w:szCs w:val="24"/>
+        </w:rPr>
+        <w:t xml:space="preserve"> </w:t>
+      </w:r>
+      <w:proofErr w:type="spellStart"/>
+      <w:r>
+        <w:rPr>
+          <w:rFonts w:ascii="Arial" w:hAnsi="Arial" w:cs="Arial"/>
+          <w:sz w:val="24"/>
+          <w:szCs w:val="24"/>
+        </w:rPr>
+        <w:t>Pyae</w:t>
+      </w:r>
+      <w:proofErr w:type="spellEnd"/>
+      <w:r>
+        <w:rPr>
+          <w:rFonts w:ascii="Arial" w:hAnsi="Arial" w:cs="Arial"/>
+          <w:sz w:val="24"/>
+          <w:szCs w:val="24"/>
+        </w:rPr>
+        <w:t xml:space="preserve"> </w:t>
+      </w:r>
+      <w:proofErr w:type="spellStart"/>
+      <w:r>
+        <w:rPr>
+          <w:rFonts w:ascii="Arial" w:hAnsi="Arial" w:cs="Arial"/>
+          <w:sz w:val="24"/>
+          <w:szCs w:val="24"/>
+        </w:rPr>
+        <w:t>Sone</w:t>
+      </w:r>
+      <w:proofErr w:type="spellEnd"/>
+      <w:r>
+        <w:rPr>
+          <w:rFonts w:ascii="Arial" w:hAnsi="Arial" w:cs="Arial"/>
+          <w:sz w:val="24"/>
+          <w:szCs w:val="24"/>
+        </w:rPr>
+        <w:t xml:space="preserve"> </w:t>
+      </w:r>
+      <w:proofErr w:type="spellStart"/>
+      <w:r>
+        <w:rPr>
+          <w:rFonts w:ascii="Arial" w:hAnsi="Arial" w:cs="Arial"/>
+          <w:sz w:val="24"/>
+          <w:szCs w:val="24"/>
+        </w:rPr>
+        <w:t>Tun</w:t>
+      </w:r>
+      <w:proofErr w:type="spellEnd"/>
       <w:r>
         <w:rPr>
           <w:rFonts w:ascii="Arial" w:hAnsi="Arial" w:cs="Arial"/>
@@ -582,13 +674,23 @@
               </w:rPr>
               <w:t xml:space="preserve">2. </w:t>
             </w:r>
-            <w:r>
-              <w:rPr>
-                <w:rFonts w:ascii="Arial" w:hAnsi="Arial" w:cs="Arial"/>
-                <w:b/>
-                <w:bCs/>
-              </w:rPr>
-              <w:t>Bizleap-HR Testing</w:t>
+            <w:proofErr w:type="spellStart"/>
+            <w:r>
+              <w:rPr>
+                <w:rFonts w:ascii="Arial" w:hAnsi="Arial" w:cs="Arial"/>
+                <w:b/>
+                <w:bCs/>
+              </w:rPr>
+              <w:t>Bizleap</w:t>
+            </w:r>
+            <w:proofErr w:type="spellEnd"/>
+            <w:r>
+              <w:rPr>
+                <w:rFonts w:ascii="Arial" w:hAnsi="Arial" w:cs="Arial"/>
+                <w:b/>
+                <w:bCs/>
+              </w:rPr>
+              <w:t>-HR Testing</w:t>
             </w:r>
           </w:p>
           <w:p>
@@ -1117,7 +1219,43 @@
                 <w:b/>
                 <w:bCs/>
               </w:rPr>
-              <w:t>1.Java Assignment Bizleap-hr-intern project</w:t>
+              <w:t xml:space="preserve">1.Java Assignment </w:t>
+            </w:r>
+            <w:proofErr w:type="spellStart"/>
+            <w:r>
+              <w:rPr>
+                <w:rFonts w:ascii="Arial" w:hAnsi="Arial" w:cs="Arial"/>
+                <w:b/>
+                <w:bCs/>
+              </w:rPr>
+              <w:t>Bizleap</w:t>
+            </w:r>
+            <w:proofErr w:type="spellEnd"/>
+            <w:r>
+              <w:rPr>
+                <w:rFonts w:ascii="Arial" w:hAnsi="Arial" w:cs="Arial"/>
+                <w:b/>
+                <w:bCs/>
+              </w:rPr>
+              <w:t>-</w:t>
+            </w:r>
+            <w:proofErr w:type="spellStart"/>
+            <w:r>
+              <w:rPr>
+                <w:rFonts w:ascii="Arial" w:hAnsi="Arial" w:cs="Arial"/>
+                <w:b/>
+                <w:bCs/>
+              </w:rPr>
+              <w:t>hr</w:t>
+            </w:r>
+            <w:proofErr w:type="spellEnd"/>
+            <w:r>
+              <w:rPr>
+                <w:rFonts w:ascii="Arial" w:hAnsi="Arial" w:cs="Arial"/>
+                <w:b/>
+                <w:bCs/>
+              </w:rPr>
+              <w:t>-intern project</w:t>
             </w:r>
           </w:p>
           <w:p>
@@ -1192,9 +1330,275 @@
                 <w:bCs/>
               </w:rPr>
               <w:t>Done</w:t>
+            </w:r>
+          </w:p>
+        </w:tc>
+        <w:tc>
+          <w:tcPr>
+            <w:tcW w:w="1448" w:type="dxa"/>
+          </w:tcPr>
+          <w:p>
+            <w:pPr>
+              <w:jc w:val="center"/>
+              <w:rPr>
+                <w:rFonts w:ascii="Arial" w:hAnsi="Arial" w:cs="Arial"/>
+                <w:b/>
+                <w:bCs/>
+              </w:rPr>
+            </w:pPr>
+          </w:p>
+        </w:tc>
+      </w:tr>
+      <w:tr>
+        <w:trPr>
+          <w:trHeight w:val="849"/>
+        </w:trPr>
+        <w:tc>
+          <w:tcPr>
+            <w:tcW w:w="760" w:type="dxa"/>
+          </w:tcPr>
+          <w:p>
+            <w:pPr>
+              <w:jc w:val="center"/>
+              <w:rPr>
+                <w:rFonts w:ascii="Arial" w:hAnsi="Arial" w:cs="Arial"/>
+                <w:b/>
+                <w:bCs/>
+              </w:rPr>
+            </w:pPr>
+            <w:r>
+              <w:rPr>
+                <w:rFonts w:ascii="Arial" w:hAnsi="Arial" w:cs="Arial"/>
+                <w:b/>
+                <w:bCs/>
+              </w:rPr>
+              <w:t>7.</w:t>
+            </w:r>
+          </w:p>
+        </w:tc>
+        <w:tc>
+          <w:tcPr>
+            <w:tcW w:w="1645" w:type="dxa"/>
+          </w:tcPr>
+          <w:p>
+            <w:pPr>
+              <w:jc w:val="center"/>
+              <w:rPr>
+                <w:rFonts w:ascii="Arial" w:hAnsi="Arial" w:cs="Arial"/>
+                <w:b/>
+                <w:bCs/>
+              </w:rPr>
+            </w:pPr>
+            <w:r>
+              <w:rPr>
+                <w:rFonts w:ascii="Arial" w:hAnsi="Arial" w:cs="Arial"/>
+                <w:b/>
+                <w:bCs/>
+              </w:rPr>
+              <w:t>13.7.2019</w:t>
+            </w:r>
+          </w:p>
+        </w:tc>
+        <w:tc>
+          <w:tcPr>
+            <w:tcW w:w="3721" w:type="dxa"/>
+          </w:tcPr>
+          <w:p>
+            <w:pPr>
+              <w:rPr>
+                <w:rFonts w:ascii="Arial" w:hAnsi="Arial" w:cs="Arial"/>
+                <w:b/>
+                <w:bCs/>
+              </w:rPr>
+            </w:pPr>
+            <w:r>
+              <w:rPr>
+                <w:rFonts w:ascii="Arial" w:hAnsi="Arial" w:cs="Arial"/>
+                <w:b/>
+                <w:bCs/>
+              </w:rPr>
+              <w:t>1.Code Review</w:t>
+            </w:r>
+          </w:p>
+          <w:p>
+            <w:pPr>
+              <w:rPr>
+                <w:rFonts w:ascii="Arial" w:hAnsi="Arial" w:cs="Arial"/>
+                <w:b/>
+                <w:bCs/>
+              </w:rPr>
+            </w:pPr>
+            <w:r>
+              <w:rPr>
+                <w:rFonts w:ascii="Arial" w:hAnsi="Arial" w:cs="Arial"/>
+                <w:b/>
+                <w:bCs/>
+              </w:rPr>
+              <w:t>2.Multithreading Coding</w:t>
+            </w:r>
+          </w:p>
+          <w:p>
+            <w:pPr>
+              <w:rPr>
+                <w:rFonts w:ascii="Arial" w:hAnsi="Arial" w:cs="Arial"/>
+                <w:b/>
+                <w:bCs/>
+              </w:rPr>
+            </w:pPr>
+            <w:r>
+              <w:rPr>
+                <w:rFonts w:ascii="Arial" w:hAnsi="Arial" w:cs="Arial"/>
+                <w:b/>
+                <w:bCs/>
+              </w:rPr>
+              <w:t>3.Knowledge Sharing for customer support</w:t>
+            </w:r>
+          </w:p>
+          <w:p>
+            <w:pPr>
+              <w:rPr>
+                <w:rFonts w:ascii="Arial" w:hAnsi="Arial" w:cs="Arial"/>
+                <w:b/>
+                <w:bCs/>
+              </w:rPr>
+            </w:pPr>
+            <w:r>
+              <w:rPr>
+                <w:rFonts w:ascii="Arial" w:hAnsi="Arial" w:cs="Arial"/>
+                <w:b/>
+                <w:bCs/>
+              </w:rPr>
+              <w:t>4.English Lecture</w:t>
+            </w:r>
+          </w:p>
+        </w:tc>
+        <w:tc>
+          <w:tcPr>
+            <w:tcW w:w="3069" w:type="dxa"/>
+          </w:tcPr>
+          <w:p>
+            <w:pPr>
+              <w:jc w:val="center"/>
+              <w:rPr>
+                <w:rFonts w:ascii="Arial" w:hAnsi="Arial" w:cs="Arial"/>
+                <w:b/>
+                <w:bCs/>
+              </w:rPr>
+            </w:pPr>
+            <w:r>
+              <w:rPr>
+                <w:rFonts w:ascii="Arial" w:hAnsi="Arial" w:cs="Arial"/>
+                <w:b/>
+                <w:bCs/>
+              </w:rPr>
+              <w:t>Done</w:t>
+            </w:r>
+          </w:p>
+        </w:tc>
+        <w:tc>
+          <w:tcPr>
+            <w:tcW w:w="1448" w:type="dxa"/>
+          </w:tcPr>
+          <w:p>
+            <w:pPr>
+              <w:jc w:val="center"/>
+              <w:rPr>
+                <w:rFonts w:ascii="Arial" w:hAnsi="Arial" w:cs="Arial"/>
+                <w:b/>
+                <w:bCs/>
+              </w:rPr>
+            </w:pPr>
+          </w:p>
+        </w:tc>
+      </w:tr>
+      <w:tr>
+        <w:trPr>
+          <w:trHeight w:val="849"/>
+        </w:trPr>
+        <w:tc>
+          <w:tcPr>
+            <w:tcW w:w="760" w:type="dxa"/>
+          </w:tcPr>
+          <w:p>
+            <w:pPr>
+              <w:jc w:val="center"/>
+              <w:rPr>
+                <w:rFonts w:ascii="Arial" w:hAnsi="Arial" w:cs="Arial"/>
+                <w:b/>
+                <w:bCs/>
+              </w:rPr>
+            </w:pPr>
+            <w:r>
+              <w:rPr>
+                <w:rFonts w:ascii="Arial" w:hAnsi="Arial" w:cs="Arial"/>
+                <w:b/>
+                <w:bCs/>
+              </w:rPr>
+              <w:lastRenderedPageBreak/>
+              <w:t>8.</w:t>
+            </w:r>
+          </w:p>
+        </w:tc>
+        <w:tc>
+          <w:tcPr>
+            <w:tcW w:w="1645" w:type="dxa"/>
+          </w:tcPr>
+          <w:p>
+            <w:pPr>
+              <w:jc w:val="center"/>
+              <w:rPr>
+                <w:rFonts w:ascii="Arial" w:hAnsi="Arial" w:cs="Arial"/>
+                <w:b/>
+                <w:bCs/>
+              </w:rPr>
+            </w:pPr>
+            <w:r>
+              <w:rPr>
+                <w:rFonts w:ascii="Arial" w:hAnsi="Arial" w:cs="Arial"/>
+                <w:b/>
+                <w:bCs/>
+              </w:rPr>
+              <w:t>14.7.2019</w:t>
+            </w:r>
+          </w:p>
+        </w:tc>
+        <w:tc>
+          <w:tcPr>
+            <w:tcW w:w="3721" w:type="dxa"/>
+          </w:tcPr>
+          <w:p>
+            <w:pPr>
+              <w:rPr>
+                <w:rFonts w:ascii="Arial" w:hAnsi="Arial" w:cs="Arial"/>
+                <w:b/>
+                <w:bCs/>
+              </w:rPr>
+            </w:pPr>
+            <w:r>
+              <w:rPr>
+                <w:rFonts w:ascii="Arial" w:hAnsi="Arial" w:cs="Arial"/>
+                <w:b/>
+                <w:bCs/>
+              </w:rPr>
+              <w:t>Holiday</w:t>
             </w:r>
             <w:bookmarkStart w:id="0" w:name="_GoBack"/>
             <w:bookmarkEnd w:id="0"/>
+          </w:p>
+        </w:tc>
+        <w:tc>
+          <w:tcPr>
+            <w:tcW w:w="3069" w:type="dxa"/>
+          </w:tcPr>
+          <w:p>
+            <w:pPr>
+              <w:jc w:val="center"/>
+              <w:rPr>
+                <w:rFonts w:ascii="Arial" w:hAnsi="Arial" w:cs="Arial"/>
+                <w:b/>
+                <w:bCs/>
+              </w:rPr>
+            </w:pPr>
           </w:p>
         </w:tc>
         <w:tc>
@@ -1268,7 +1672,6 @@
           <w:sz w:val="28"/>
           <w:szCs w:val="28"/>
         </w:rPr>
-        <w:lastRenderedPageBreak/>
         <w:t xml:space="preserve">Supervisor’s Comment </w:t>
       </w:r>
     </w:p>
@@ -2199,7 +2602,7 @@
   <a:extraClrSchemeLst/>
   <a:extLst>
     <a:ext uri="{05A4C25C-085E-4340-85A3-A5531E510DB2}">
-      <thm15:themeFamily xmlns:thm15="http://schemas.microsoft.com/office/thememl/2012/main" xmlns="" name="Office Theme" id="{62F939B6-93AF-4DB8-9C6B-D6C7DFDC589F}" vid="{4A3C46E8-61CC-4603-A589-7422A47A8E4A}"/>
+      <thm15:themeFamily xmlns="" xmlns:thm15="http://schemas.microsoft.com/office/thememl/2012/main" name="Office Theme" id="{62F939B6-93AF-4DB8-9C6B-D6C7DFDC589F}" vid="{4A3C46E8-61CC-4603-A589-7422A47A8E4A}"/>
     </a:ext>
   </a:extLst>
 </a:theme>
@@ -2210,7 +2613,7 @@
 </file>
 
 <file path=customXml/itemProps1.xml><?xml version="1.0" encoding="utf-8"?>
-<ds:datastoreItem xmlns:ds="http://schemas.openxmlformats.org/officeDocument/2006/customXml" ds:itemID="{F2AC4D99-36B4-437B-91F9-C503C953EF98}">
+<ds:datastoreItem xmlns:ds="http://schemas.openxmlformats.org/officeDocument/2006/customXml" ds:itemID="{3E48678D-EAEE-4544-9DD3-C7A3489E4A96}">
   <ds:schemaRefs>
     <ds:schemaRef ds:uri="http://schemas.openxmlformats.org/officeDocument/2006/bibliography"/>
   </ds:schemaRefs>

</xml_diff>